<commit_message>
Completed Project Part 3 10/29/21
Completed part 3 of the MADA project. Statistical analysis scripts contains code to create 10 models, and save them. Analyses afterwards will most likely focus on the presence absence data, and work on tweaking the GLM models already in place.
</commit_message>
<xml_diff>
--- a/products/manuscript/Manuscript.docx
+++ b/products/manuscript/Manuscript.docx
@@ -71,7 +71,7 @@
         <w:pStyle w:val="Date"/>
       </w:pPr>
       <w:r>
-        <w:t xml:space="preserve">2021-10-07</w:t>
+        <w:t xml:space="preserve">2021-10-29</w:t>
       </w:r>
     </w:p>
     <w:p>
@@ -168,25 +168,25 @@
         <w:rPr>
           <w:rStyle w:val="VerbatimChar"/>
         </w:rPr>
-        <w:t xml:space="preserve">## ✓ tibble  3.1.3     ✓ dplyr   1.0.7</w:t>
-      </w:r>
-      <w:r>
-        <w:br/>
-      </w:r>
-      <w:r>
-        <w:rPr>
-          <w:rStyle w:val="VerbatimChar"/>
-        </w:rPr>
-        <w:t xml:space="preserve">## ✓ tidyr   1.1.3     ✓ stringr 1.4.0</w:t>
-      </w:r>
-      <w:r>
-        <w:br/>
-      </w:r>
-      <w:r>
-        <w:rPr>
-          <w:rStyle w:val="VerbatimChar"/>
-        </w:rPr>
-        <w:t xml:space="preserve">## ✓ readr   2.0.1     ✓ forcats 0.5.1</w:t>
+        <w:t xml:space="preserve">## ✓ tibble  3.1.5     ✓ dplyr   1.0.7</w:t>
+      </w:r>
+      <w:r>
+        <w:br/>
+      </w:r>
+      <w:r>
+        <w:rPr>
+          <w:rStyle w:val="VerbatimChar"/>
+        </w:rPr>
+        <w:t xml:space="preserve">## ✓ tidyr   1.1.4     ✓ stringr 1.4.0</w:t>
+      </w:r>
+      <w:r>
+        <w:br/>
+      </w:r>
+      <w:r>
+        <w:rPr>
+          <w:rStyle w:val="VerbatimChar"/>
+        </w:rPr>
+        <w:t xml:space="preserve">## ✓ readr   2.0.2     ✓ forcats 0.5.1</w:t>
       </w:r>
     </w:p>
     <w:p>
@@ -383,7 +383,7 @@
         <w:t xml:space="preserve">##     date, intersect, setdiff, union</w:t>
       </w:r>
     </w:p>
-    <w:bookmarkStart w:id="35" w:name="introduction"/>
+    <w:bookmarkStart w:id="41" w:name="introduction"/>
     <w:p>
       <w:pPr>
         <w:pStyle w:val="Heading1"/>
@@ -645,18 +645,6 @@
         <w:rPr>
           <w:rStyle w:val="StringTok"/>
         </w:rPr>
-        <w:t xml:space="preserve">"data"</w:t>
-      </w:r>
-      <w:r>
-        <w:rPr>
-          <w:rStyle w:val="NormalTok"/>
-        </w:rPr>
-        <w:t xml:space="preserve">,</w:t>
-      </w:r>
-      <w:r>
-        <w:rPr>
-          <w:rStyle w:val="StringTok"/>
-        </w:rPr>
         <w:t xml:space="preserve">"raw_data"</w:t>
       </w:r>
       <w:r>
@@ -1672,18 +1660,6 @@
         <w:rPr>
           <w:rStyle w:val="StringTok"/>
         </w:rPr>
-        <w:t xml:space="preserve">"data"</w:t>
-      </w:r>
-      <w:r>
-        <w:rPr>
-          <w:rStyle w:val="NormalTok"/>
-        </w:rPr>
-        <w:t xml:space="preserve">,</w:t>
-      </w:r>
-      <w:r>
-        <w:rPr>
-          <w:rStyle w:val="StringTok"/>
-        </w:rPr>
         <w:t xml:space="preserve">"raw_data"</w:t>
       </w:r>
       <w:r>
@@ -2710,18 +2686,6 @@
         <w:rPr>
           <w:rStyle w:val="StringTok"/>
         </w:rPr>
-        <w:t xml:space="preserve">"data"</w:t>
-      </w:r>
-      <w:r>
-        <w:rPr>
-          <w:rStyle w:val="NormalTok"/>
-        </w:rPr>
-        <w:t xml:space="preserve">,</w:t>
-      </w:r>
-      <w:r>
-        <w:rPr>
-          <w:rStyle w:val="StringTok"/>
-        </w:rPr>
         <w:t xml:space="preserve">"raw_data"</w:t>
       </w:r>
       <w:r>
@@ -3071,18 +3035,6 @@
           <w:rStyle w:val="NormalTok"/>
         </w:rPr>
         <w:t xml:space="preserve">(</w:t>
-      </w:r>
-      <w:r>
-        <w:rPr>
-          <w:rStyle w:val="StringTok"/>
-        </w:rPr>
-        <w:t xml:space="preserve">"data"</w:t>
-      </w:r>
-      <w:r>
-        <w:rPr>
-          <w:rStyle w:val="NormalTok"/>
-        </w:rPr>
-        <w:t xml:space="preserve">,</w:t>
       </w:r>
       <w:r>
         <w:rPr>
@@ -10128,7 +10080,7 @@
         <w:rPr>
           <w:rStyle w:val="StringTok"/>
         </w:rPr>
-        <w:t xml:space="preserve">"data"</w:t>
+        <w:t xml:space="preserve">"processed_data"</w:t>
       </w:r>
       <w:r>
         <w:rPr>
@@ -10140,18 +10092,6 @@
         <w:rPr>
           <w:rStyle w:val="StringTok"/>
         </w:rPr>
-        <w:t xml:space="preserve">"processed_data"</w:t>
-      </w:r>
-      <w:r>
-        <w:rPr>
-          <w:rStyle w:val="NormalTok"/>
-        </w:rPr>
-        <w:t xml:space="preserve">, </w:t>
-      </w:r>
-      <w:r>
-        <w:rPr>
-          <w:rStyle w:val="StringTok"/>
-        </w:rPr>
         <w:t xml:space="preserve">"processedIbisBlood10_14.rds"</w:t>
       </w:r>
       <w:r>
@@ -10237,18 +10177,6 @@
           <w:rStyle w:val="NormalTok"/>
         </w:rPr>
         <w:t xml:space="preserve">(</w:t>
-      </w:r>
-      <w:r>
-        <w:rPr>
-          <w:rStyle w:val="StringTok"/>
-        </w:rPr>
-        <w:t xml:space="preserve">"data"</w:t>
-      </w:r>
-      <w:r>
-        <w:rPr>
-          <w:rStyle w:val="NormalTok"/>
-        </w:rPr>
-        <w:t xml:space="preserve">, </w:t>
       </w:r>
       <w:r>
         <w:rPr>
@@ -14161,18 +14089,6 @@
         <w:rPr>
           <w:rStyle w:val="StringTok"/>
         </w:rPr>
-        <w:t xml:space="preserve">"data"</w:t>
-      </w:r>
-      <w:r>
-        <w:rPr>
-          <w:rStyle w:val="NormalTok"/>
-        </w:rPr>
-        <w:t xml:space="preserve">, </w:t>
-      </w:r>
-      <w:r>
-        <w:rPr>
-          <w:rStyle w:val="StringTok"/>
-        </w:rPr>
         <w:t xml:space="preserve">"processed_data"</w:t>
       </w:r>
       <w:r>
@@ -15783,18 +15699,6 @@
           <w:rStyle w:val="NormalTok"/>
         </w:rPr>
         <w:t xml:space="preserve">(</w:t>
-      </w:r>
-      <w:r>
-        <w:rPr>
-          <w:rStyle w:val="StringTok"/>
-        </w:rPr>
-        <w:t xml:space="preserve">"data"</w:t>
-      </w:r>
-      <w:r>
-        <w:rPr>
-          <w:rStyle w:val="NormalTok"/>
-        </w:rPr>
-        <w:t xml:space="preserve">, </w:t>
       </w:r>
       <w:r>
         <w:rPr>
@@ -20828,7 +20732,7 @@
         <w:rPr>
           <w:rStyle w:val="StringTok"/>
         </w:rPr>
-        <w:t xml:space="preserve">"ExploratoryAnalysis"</w:t>
+        <w:t xml:space="preserve">"Figures"</w:t>
       </w:r>
       <w:r>
         <w:rPr>
@@ -21648,7 +21552,7 @@
         <w:rPr>
           <w:rStyle w:val="StringTok"/>
         </w:rPr>
-        <w:t xml:space="preserve">"ExploratoryAnalysis"</w:t>
+        <w:t xml:space="preserve">"Figures"</w:t>
       </w:r>
       <w:r>
         <w:rPr>
@@ -22468,7 +22372,7 @@
         <w:rPr>
           <w:rStyle w:val="StringTok"/>
         </w:rPr>
-        <w:t xml:space="preserve">"ExploratoryAnalysis"</w:t>
+        <w:t xml:space="preserve">"Figures"</w:t>
       </w:r>
       <w:r>
         <w:rPr>
@@ -23375,7 +23279,7 @@
         <w:rPr>
           <w:rStyle w:val="StringTok"/>
         </w:rPr>
-        <w:t xml:space="preserve">"ExploratoryAnalysis"</w:t>
+        <w:t xml:space="preserve">"Figures"</w:t>
       </w:r>
       <w:r>
         <w:rPr>
@@ -24354,7 +24258,7 @@
         <w:rPr>
           <w:rStyle w:val="StringTok"/>
         </w:rPr>
-        <w:t xml:space="preserve">"ExploratoryAnalysis"</w:t>
+        <w:t xml:space="preserve">"Figures"</w:t>
       </w:r>
       <w:r>
         <w:rPr>
@@ -25231,7 +25135,7 @@
         <w:rPr>
           <w:rStyle w:val="StringTok"/>
         </w:rPr>
-        <w:t xml:space="preserve">"ExploratoryAnalysis"</w:t>
+        <w:t xml:space="preserve">"Figures"</w:t>
       </w:r>
       <w:r>
         <w:rPr>
@@ -25400,7 +25304,1925 @@
     </w:p>
     <w:bookmarkEnd w:id="33"/>
     <w:bookmarkEnd w:id="34"/>
+    <w:bookmarkStart w:id="40" w:name="statistical-analyses"/>
+    <w:p>
+      <w:pPr>
+        <w:pStyle w:val="Heading2"/>
+      </w:pPr>
+      <w:r>
+        <w:rPr>
+          <w:rStyle w:val="SectionNumber"/>
+        </w:rPr>
+        <w:t xml:space="preserve">1.7</w:t>
+      </w:r>
+      <w:r>
+        <w:tab/>
+      </w:r>
+      <w:r>
+        <w:t xml:space="preserve">Statistical Analyses</w:t>
+      </w:r>
+    </w:p>
+    <w:bookmarkStart w:id="35" w:name="X9c88285c766f93b98adf085a3c044a47cdd6e87"/>
+    <w:p>
+      <w:pPr>
+        <w:pStyle w:val="Heading3"/>
+      </w:pPr>
+      <w:r>
+        <w:rPr>
+          <w:rStyle w:val="SectionNumber"/>
+        </w:rPr>
+        <w:t xml:space="preserve">1.7.1</w:t>
+      </w:r>
+      <w:r>
+        <w:tab/>
+      </w:r>
+      <w:r>
+        <w:t xml:space="preserve">Presence/Absence Haemoproteus Parasitemia Data</w:t>
+      </w:r>
+    </w:p>
+    <w:p>
+      <w:pPr>
+        <w:pStyle w:val="FirstParagraph"/>
+      </w:pPr>
+      <w:r>
+        <w:t xml:space="preserve">This section details the results of a preliminary statistical analysis on the Haemoproteus parasitemia data just looking at the presence and absence data, as opposed to the amount of parasitemia per sampled bird.</w:t>
+      </w:r>
+    </w:p>
+    <w:p>
+      <w:pPr>
+        <w:pStyle w:val="BodyText"/>
+      </w:pPr>
+      <w:r>
+        <w:t xml:space="preserve">The following models were setup and tested through a 10-fold cross-validation. The training/testing data proportions were 80/20. 10 folds were taken on 80% of the observations, and the results are depicted here. I am currently struggling with applying the models generated by CV to the testing data.</w:t>
+      </w:r>
+    </w:p>
+    <w:p>
+      <w:pPr>
+        <w:pStyle w:val="SourceCode"/>
+      </w:pPr>
+      <w:r>
+        <w:rPr>
+          <w:rStyle w:val="NormalTok"/>
+        </w:rPr>
+        <w:t xml:space="preserve">data_locationPA1 </w:t>
+      </w:r>
+      <w:r>
+        <w:rPr>
+          <w:rStyle w:val="OtherTok"/>
+        </w:rPr>
+        <w:t xml:space="preserve">&lt;-</w:t>
+      </w:r>
+      <w:r>
+        <w:rPr>
+          <w:rStyle w:val="NormalTok"/>
+        </w:rPr>
+        <w:t xml:space="preserve"> here</w:t>
+      </w:r>
+      <w:r>
+        <w:rPr>
+          <w:rStyle w:val="SpecialCharTok"/>
+        </w:rPr>
+        <w:t xml:space="preserve">::</w:t>
+      </w:r>
+      <w:r>
+        <w:rPr>
+          <w:rStyle w:val="FunctionTok"/>
+        </w:rPr>
+        <w:t xml:space="preserve">here</w:t>
+      </w:r>
+      <w:r>
+        <w:rPr>
+          <w:rStyle w:val="NormalTok"/>
+        </w:rPr>
+        <w:t xml:space="preserve">(</w:t>
+      </w:r>
+      <w:r>
+        <w:rPr>
+          <w:rStyle w:val="StringTok"/>
+        </w:rPr>
+        <w:t xml:space="preserve">"results"</w:t>
+      </w:r>
+      <w:r>
+        <w:rPr>
+          <w:rStyle w:val="NormalTok"/>
+        </w:rPr>
+        <w:t xml:space="preserve">, </w:t>
+      </w:r>
+      <w:r>
+        <w:rPr>
+          <w:rStyle w:val="StringTok"/>
+        </w:rPr>
+        <w:t xml:space="preserve">"Tables"</w:t>
+      </w:r>
+      <w:r>
+        <w:rPr>
+          <w:rStyle w:val="NormalTok"/>
+        </w:rPr>
+        <w:t xml:space="preserve">, </w:t>
+      </w:r>
+      <w:r>
+        <w:rPr>
+          <w:rStyle w:val="StringTok"/>
+        </w:rPr>
+        <w:t xml:space="preserve">"Model1MetricsPA.Rda"</w:t>
+      </w:r>
+      <w:r>
+        <w:rPr>
+          <w:rStyle w:val="NormalTok"/>
+        </w:rPr>
+        <w:t xml:space="preserve">)</w:t>
+      </w:r>
+      <w:r>
+        <w:br/>
+      </w:r>
+      <w:r>
+        <w:rPr>
+          <w:rStyle w:val="NormalTok"/>
+        </w:rPr>
+        <w:t xml:space="preserve">table1 </w:t>
+      </w:r>
+      <w:r>
+        <w:rPr>
+          <w:rStyle w:val="OtherTok"/>
+        </w:rPr>
+        <w:t xml:space="preserve">&lt;-</w:t>
+      </w:r>
+      <w:r>
+        <w:rPr>
+          <w:rStyle w:val="NormalTok"/>
+        </w:rPr>
+        <w:t xml:space="preserve"> </w:t>
+      </w:r>
+      <w:r>
+        <w:rPr>
+          <w:rStyle w:val="FunctionTok"/>
+        </w:rPr>
+        <w:t xml:space="preserve">readRDS</w:t>
+      </w:r>
+      <w:r>
+        <w:rPr>
+          <w:rStyle w:val="NormalTok"/>
+        </w:rPr>
+        <w:t xml:space="preserve">(data_locationPA1)</w:t>
+      </w:r>
+      <w:r>
+        <w:br/>
+      </w:r>
+      <w:r>
+        <w:rPr>
+          <w:rStyle w:val="NormalTok"/>
+        </w:rPr>
+        <w:t xml:space="preserve">table1</w:t>
+      </w:r>
+    </w:p>
+    <w:p>
+      <w:pPr>
+        <w:pStyle w:val="SourceCode"/>
+      </w:pPr>
+      <w:r>
+        <w:rPr>
+          <w:rStyle w:val="VerbatimChar"/>
+        </w:rPr>
+        <w:t xml:space="preserve">## # A tibble: 2 × 6</w:t>
+      </w:r>
+      <w:r>
+        <w:br/>
+      </w:r>
+      <w:r>
+        <w:rPr>
+          <w:rStyle w:val="VerbatimChar"/>
+        </w:rPr>
+        <w:t xml:space="preserve">##   .metric  .estimator  mean     n std_err .config             </w:t>
+      </w:r>
+      <w:r>
+        <w:br/>
+      </w:r>
+      <w:r>
+        <w:rPr>
+          <w:rStyle w:val="VerbatimChar"/>
+        </w:rPr>
+        <w:t xml:space="preserve">##   &lt;chr&gt;    &lt;chr&gt;      &lt;dbl&gt; &lt;int&gt;   &lt;dbl&gt; &lt;chr&gt;               </w:t>
+      </w:r>
+      <w:r>
+        <w:br/>
+      </w:r>
+      <w:r>
+        <w:rPr>
+          <w:rStyle w:val="VerbatimChar"/>
+        </w:rPr>
+        <w:t xml:space="preserve">## 1 accuracy binary     0.535    10  0.0158 Preprocessor1_Model1</w:t>
+      </w:r>
+      <w:r>
+        <w:br/>
+      </w:r>
+      <w:r>
+        <w:rPr>
+          <w:rStyle w:val="VerbatimChar"/>
+        </w:rPr>
+        <w:t xml:space="preserve">## 2 roc_auc  binary     0.472    10  0.0161 Preprocessor1_Model1</w:t>
+      </w:r>
+    </w:p>
+    <w:p>
+      <w:pPr>
+        <w:pStyle w:val="FirstParagraph"/>
+      </w:pPr>
+      <w:r>
+        <w:t xml:space="preserve">This univariate classification GLM looked at the effect of habitat type on the presence of Haemoproteus in infected birds. The results were unsatisfactory.</w:t>
+      </w:r>
+    </w:p>
+    <w:p>
+      <w:pPr>
+        <w:pStyle w:val="SourceCode"/>
+      </w:pPr>
+      <w:r>
+        <w:rPr>
+          <w:rStyle w:val="NormalTok"/>
+        </w:rPr>
+        <w:t xml:space="preserve">data_locationPA2 </w:t>
+      </w:r>
+      <w:r>
+        <w:rPr>
+          <w:rStyle w:val="OtherTok"/>
+        </w:rPr>
+        <w:t xml:space="preserve">&lt;-</w:t>
+      </w:r>
+      <w:r>
+        <w:rPr>
+          <w:rStyle w:val="NormalTok"/>
+        </w:rPr>
+        <w:t xml:space="preserve"> here</w:t>
+      </w:r>
+      <w:r>
+        <w:rPr>
+          <w:rStyle w:val="SpecialCharTok"/>
+        </w:rPr>
+        <w:t xml:space="preserve">::</w:t>
+      </w:r>
+      <w:r>
+        <w:rPr>
+          <w:rStyle w:val="FunctionTok"/>
+        </w:rPr>
+        <w:t xml:space="preserve">here</w:t>
+      </w:r>
+      <w:r>
+        <w:rPr>
+          <w:rStyle w:val="NormalTok"/>
+        </w:rPr>
+        <w:t xml:space="preserve">(</w:t>
+      </w:r>
+      <w:r>
+        <w:rPr>
+          <w:rStyle w:val="StringTok"/>
+        </w:rPr>
+        <w:t xml:space="preserve">"results"</w:t>
+      </w:r>
+      <w:r>
+        <w:rPr>
+          <w:rStyle w:val="NormalTok"/>
+        </w:rPr>
+        <w:t xml:space="preserve">, </w:t>
+      </w:r>
+      <w:r>
+        <w:rPr>
+          <w:rStyle w:val="StringTok"/>
+        </w:rPr>
+        <w:t xml:space="preserve">"Tables"</w:t>
+      </w:r>
+      <w:r>
+        <w:rPr>
+          <w:rStyle w:val="NormalTok"/>
+        </w:rPr>
+        <w:t xml:space="preserve">, </w:t>
+      </w:r>
+      <w:r>
+        <w:rPr>
+          <w:rStyle w:val="StringTok"/>
+        </w:rPr>
+        <w:t xml:space="preserve">"Model2MetricsPA.Rda"</w:t>
+      </w:r>
+      <w:r>
+        <w:rPr>
+          <w:rStyle w:val="NormalTok"/>
+        </w:rPr>
+        <w:t xml:space="preserve">)</w:t>
+      </w:r>
+      <w:r>
+        <w:br/>
+      </w:r>
+      <w:r>
+        <w:rPr>
+          <w:rStyle w:val="NormalTok"/>
+        </w:rPr>
+        <w:t xml:space="preserve">table2 </w:t>
+      </w:r>
+      <w:r>
+        <w:rPr>
+          <w:rStyle w:val="OtherTok"/>
+        </w:rPr>
+        <w:t xml:space="preserve">&lt;-</w:t>
+      </w:r>
+      <w:r>
+        <w:rPr>
+          <w:rStyle w:val="NormalTok"/>
+        </w:rPr>
+        <w:t xml:space="preserve"> </w:t>
+      </w:r>
+      <w:r>
+        <w:rPr>
+          <w:rStyle w:val="FunctionTok"/>
+        </w:rPr>
+        <w:t xml:space="preserve">readRDS</w:t>
+      </w:r>
+      <w:r>
+        <w:rPr>
+          <w:rStyle w:val="NormalTok"/>
+        </w:rPr>
+        <w:t xml:space="preserve">(data_locationPA2)</w:t>
+      </w:r>
+      <w:r>
+        <w:br/>
+      </w:r>
+      <w:r>
+        <w:rPr>
+          <w:rStyle w:val="NormalTok"/>
+        </w:rPr>
+        <w:t xml:space="preserve">table2</w:t>
+      </w:r>
+    </w:p>
+    <w:p>
+      <w:pPr>
+        <w:pStyle w:val="SourceCode"/>
+      </w:pPr>
+      <w:r>
+        <w:rPr>
+          <w:rStyle w:val="VerbatimChar"/>
+        </w:rPr>
+        <w:t xml:space="preserve">## # A tibble: 2 × 6</w:t>
+      </w:r>
+      <w:r>
+        <w:br/>
+      </w:r>
+      <w:r>
+        <w:rPr>
+          <w:rStyle w:val="VerbatimChar"/>
+        </w:rPr>
+        <w:t xml:space="preserve">##   .metric  .estimator  mean     n std_err .config             </w:t>
+      </w:r>
+      <w:r>
+        <w:br/>
+      </w:r>
+      <w:r>
+        <w:rPr>
+          <w:rStyle w:val="VerbatimChar"/>
+        </w:rPr>
+        <w:t xml:space="preserve">##   &lt;chr&gt;    &lt;chr&gt;      &lt;dbl&gt; &lt;int&gt;   &lt;dbl&gt; &lt;chr&gt;               </w:t>
+      </w:r>
+      <w:r>
+        <w:br/>
+      </w:r>
+      <w:r>
+        <w:rPr>
+          <w:rStyle w:val="VerbatimChar"/>
+        </w:rPr>
+        <w:t xml:space="preserve">## 1 accuracy binary     0.605    10  0.0217 Preprocessor1_Model1</w:t>
+      </w:r>
+      <w:r>
+        <w:br/>
+      </w:r>
+      <w:r>
+        <w:rPr>
+          <w:rStyle w:val="VerbatimChar"/>
+        </w:rPr>
+        <w:t xml:space="preserve">## 2 roc_auc  binary     0.529    10  0.0375 Preprocessor1_Model1</w:t>
+      </w:r>
+    </w:p>
+    <w:p>
+      <w:pPr>
+        <w:pStyle w:val="FirstParagraph"/>
+      </w:pPr>
+      <w:r>
+        <w:t xml:space="preserve">This univariate classification GLM looked at the effect of sex of the Ibis on the presence of Haemoproteus in infected birds. The results were unsatisfactory.</w:t>
+      </w:r>
+    </w:p>
+    <w:p>
+      <w:pPr>
+        <w:pStyle w:val="SourceCode"/>
+      </w:pPr>
+      <w:r>
+        <w:rPr>
+          <w:rStyle w:val="NormalTok"/>
+        </w:rPr>
+        <w:t xml:space="preserve">data_locationPA3 </w:t>
+      </w:r>
+      <w:r>
+        <w:rPr>
+          <w:rStyle w:val="OtherTok"/>
+        </w:rPr>
+        <w:t xml:space="preserve">&lt;-</w:t>
+      </w:r>
+      <w:r>
+        <w:rPr>
+          <w:rStyle w:val="NormalTok"/>
+        </w:rPr>
+        <w:t xml:space="preserve"> here</w:t>
+      </w:r>
+      <w:r>
+        <w:rPr>
+          <w:rStyle w:val="SpecialCharTok"/>
+        </w:rPr>
+        <w:t xml:space="preserve">::</w:t>
+      </w:r>
+      <w:r>
+        <w:rPr>
+          <w:rStyle w:val="FunctionTok"/>
+        </w:rPr>
+        <w:t xml:space="preserve">here</w:t>
+      </w:r>
+      <w:r>
+        <w:rPr>
+          <w:rStyle w:val="NormalTok"/>
+        </w:rPr>
+        <w:t xml:space="preserve">(</w:t>
+      </w:r>
+      <w:r>
+        <w:rPr>
+          <w:rStyle w:val="StringTok"/>
+        </w:rPr>
+        <w:t xml:space="preserve">"results"</w:t>
+      </w:r>
+      <w:r>
+        <w:rPr>
+          <w:rStyle w:val="NormalTok"/>
+        </w:rPr>
+        <w:t xml:space="preserve">, </w:t>
+      </w:r>
+      <w:r>
+        <w:rPr>
+          <w:rStyle w:val="StringTok"/>
+        </w:rPr>
+        <w:t xml:space="preserve">"Tables"</w:t>
+      </w:r>
+      <w:r>
+        <w:rPr>
+          <w:rStyle w:val="NormalTok"/>
+        </w:rPr>
+        <w:t xml:space="preserve">, </w:t>
+      </w:r>
+      <w:r>
+        <w:rPr>
+          <w:rStyle w:val="StringTok"/>
+        </w:rPr>
+        <w:t xml:space="preserve">"Model3MetricsPA.Rda"</w:t>
+      </w:r>
+      <w:r>
+        <w:rPr>
+          <w:rStyle w:val="NormalTok"/>
+        </w:rPr>
+        <w:t xml:space="preserve">)</w:t>
+      </w:r>
+      <w:r>
+        <w:br/>
+      </w:r>
+      <w:r>
+        <w:rPr>
+          <w:rStyle w:val="NormalTok"/>
+        </w:rPr>
+        <w:t xml:space="preserve">table3 </w:t>
+      </w:r>
+      <w:r>
+        <w:rPr>
+          <w:rStyle w:val="OtherTok"/>
+        </w:rPr>
+        <w:t xml:space="preserve">&lt;-</w:t>
+      </w:r>
+      <w:r>
+        <w:rPr>
+          <w:rStyle w:val="NormalTok"/>
+        </w:rPr>
+        <w:t xml:space="preserve"> </w:t>
+      </w:r>
+      <w:r>
+        <w:rPr>
+          <w:rStyle w:val="FunctionTok"/>
+        </w:rPr>
+        <w:t xml:space="preserve">readRDS</w:t>
+      </w:r>
+      <w:r>
+        <w:rPr>
+          <w:rStyle w:val="NormalTok"/>
+        </w:rPr>
+        <w:t xml:space="preserve">(data_locationPA3)</w:t>
+      </w:r>
+      <w:r>
+        <w:br/>
+      </w:r>
+      <w:r>
+        <w:rPr>
+          <w:rStyle w:val="NormalTok"/>
+        </w:rPr>
+        <w:t xml:space="preserve">table3</w:t>
+      </w:r>
+    </w:p>
+    <w:p>
+      <w:pPr>
+        <w:pStyle w:val="SourceCode"/>
+      </w:pPr>
+      <w:r>
+        <w:rPr>
+          <w:rStyle w:val="VerbatimChar"/>
+        </w:rPr>
+        <w:t xml:space="preserve">## # A tibble: 2 × 6</w:t>
+      </w:r>
+      <w:r>
+        <w:br/>
+      </w:r>
+      <w:r>
+        <w:rPr>
+          <w:rStyle w:val="VerbatimChar"/>
+        </w:rPr>
+        <w:t xml:space="preserve">##   .metric  .estimator  mean     n std_err .config             </w:t>
+      </w:r>
+      <w:r>
+        <w:br/>
+      </w:r>
+      <w:r>
+        <w:rPr>
+          <w:rStyle w:val="VerbatimChar"/>
+        </w:rPr>
+        <w:t xml:space="preserve">##   &lt;chr&gt;    &lt;chr&gt;      &lt;dbl&gt; &lt;int&gt;   &lt;dbl&gt; &lt;chr&gt;               </w:t>
+      </w:r>
+      <w:r>
+        <w:br/>
+      </w:r>
+      <w:r>
+        <w:rPr>
+          <w:rStyle w:val="VerbatimChar"/>
+        </w:rPr>
+        <w:t xml:space="preserve">## 1 accuracy binary     0.569    10  0.0175 Preprocessor1_Model1</w:t>
+      </w:r>
+      <w:r>
+        <w:br/>
+      </w:r>
+      <w:r>
+        <w:rPr>
+          <w:rStyle w:val="VerbatimChar"/>
+        </w:rPr>
+        <w:t xml:space="preserve">## 2 roc_auc  binary     0.453    10  0.0158 Preprocessor1_Model1</w:t>
+      </w:r>
+    </w:p>
+    <w:p>
+      <w:pPr>
+        <w:pStyle w:val="FirstParagraph"/>
+      </w:pPr>
+      <w:r>
+        <w:t xml:space="preserve">This univariate classification GLM looked at the effect of age of the Ibis on the presence of Haemoproteus in infected birds. The results were unsatisfactory.</w:t>
+      </w:r>
+    </w:p>
+    <w:p>
+      <w:pPr>
+        <w:pStyle w:val="SourceCode"/>
+      </w:pPr>
+      <w:r>
+        <w:rPr>
+          <w:rStyle w:val="NormalTok"/>
+        </w:rPr>
+        <w:t xml:space="preserve">data_locationPA4 </w:t>
+      </w:r>
+      <w:r>
+        <w:rPr>
+          <w:rStyle w:val="OtherTok"/>
+        </w:rPr>
+        <w:t xml:space="preserve">&lt;-</w:t>
+      </w:r>
+      <w:r>
+        <w:rPr>
+          <w:rStyle w:val="NormalTok"/>
+        </w:rPr>
+        <w:t xml:space="preserve"> here</w:t>
+      </w:r>
+      <w:r>
+        <w:rPr>
+          <w:rStyle w:val="SpecialCharTok"/>
+        </w:rPr>
+        <w:t xml:space="preserve">::</w:t>
+      </w:r>
+      <w:r>
+        <w:rPr>
+          <w:rStyle w:val="FunctionTok"/>
+        </w:rPr>
+        <w:t xml:space="preserve">here</w:t>
+      </w:r>
+      <w:r>
+        <w:rPr>
+          <w:rStyle w:val="NormalTok"/>
+        </w:rPr>
+        <w:t xml:space="preserve">(</w:t>
+      </w:r>
+      <w:r>
+        <w:rPr>
+          <w:rStyle w:val="StringTok"/>
+        </w:rPr>
+        <w:t xml:space="preserve">"results"</w:t>
+      </w:r>
+      <w:r>
+        <w:rPr>
+          <w:rStyle w:val="NormalTok"/>
+        </w:rPr>
+        <w:t xml:space="preserve">, </w:t>
+      </w:r>
+      <w:r>
+        <w:rPr>
+          <w:rStyle w:val="StringTok"/>
+        </w:rPr>
+        <w:t xml:space="preserve">"Tables"</w:t>
+      </w:r>
+      <w:r>
+        <w:rPr>
+          <w:rStyle w:val="NormalTok"/>
+        </w:rPr>
+        <w:t xml:space="preserve">, </w:t>
+      </w:r>
+      <w:r>
+        <w:rPr>
+          <w:rStyle w:val="StringTok"/>
+        </w:rPr>
+        <w:t xml:space="preserve">"Model4MetricsPA.Rda"</w:t>
+      </w:r>
+      <w:r>
+        <w:rPr>
+          <w:rStyle w:val="NormalTok"/>
+        </w:rPr>
+        <w:t xml:space="preserve">)</w:t>
+      </w:r>
+      <w:r>
+        <w:br/>
+      </w:r>
+      <w:r>
+        <w:rPr>
+          <w:rStyle w:val="NormalTok"/>
+        </w:rPr>
+        <w:t xml:space="preserve">table4 </w:t>
+      </w:r>
+      <w:r>
+        <w:rPr>
+          <w:rStyle w:val="OtherTok"/>
+        </w:rPr>
+        <w:t xml:space="preserve">&lt;-</w:t>
+      </w:r>
+      <w:r>
+        <w:rPr>
+          <w:rStyle w:val="NormalTok"/>
+        </w:rPr>
+        <w:t xml:space="preserve"> </w:t>
+      </w:r>
+      <w:r>
+        <w:rPr>
+          <w:rStyle w:val="FunctionTok"/>
+        </w:rPr>
+        <w:t xml:space="preserve">readRDS</w:t>
+      </w:r>
+      <w:r>
+        <w:rPr>
+          <w:rStyle w:val="NormalTok"/>
+        </w:rPr>
+        <w:t xml:space="preserve">(data_locationPA4)</w:t>
+      </w:r>
+      <w:r>
+        <w:br/>
+      </w:r>
+      <w:r>
+        <w:rPr>
+          <w:rStyle w:val="NormalTok"/>
+        </w:rPr>
+        <w:t xml:space="preserve">table4</w:t>
+      </w:r>
+    </w:p>
+    <w:p>
+      <w:pPr>
+        <w:pStyle w:val="SourceCode"/>
+      </w:pPr>
+      <w:r>
+        <w:rPr>
+          <w:rStyle w:val="VerbatimChar"/>
+        </w:rPr>
+        <w:t xml:space="preserve">## # A tibble: 2 × 6</w:t>
+      </w:r>
+      <w:r>
+        <w:br/>
+      </w:r>
+      <w:r>
+        <w:rPr>
+          <w:rStyle w:val="VerbatimChar"/>
+        </w:rPr>
+        <w:t xml:space="preserve">##   .metric  .estimator  mean     n std_err .config             </w:t>
+      </w:r>
+      <w:r>
+        <w:br/>
+      </w:r>
+      <w:r>
+        <w:rPr>
+          <w:rStyle w:val="VerbatimChar"/>
+        </w:rPr>
+        <w:t xml:space="preserve">##   &lt;chr&gt;    &lt;chr&gt;      &lt;dbl&gt; &lt;int&gt;   &lt;dbl&gt; &lt;chr&gt;               </w:t>
+      </w:r>
+      <w:r>
+        <w:br/>
+      </w:r>
+      <w:r>
+        <w:rPr>
+          <w:rStyle w:val="VerbatimChar"/>
+        </w:rPr>
+        <w:t xml:space="preserve">## 1 accuracy binary     0.578     8  0.0172 Preprocessor1_Model1</w:t>
+      </w:r>
+      <w:r>
+        <w:br/>
+      </w:r>
+      <w:r>
+        <w:rPr>
+          <w:rStyle w:val="VerbatimChar"/>
+        </w:rPr>
+        <w:t xml:space="preserve">## 2 roc_auc  binary     0.584     8  0.0177 Preprocessor1_Model1</w:t>
+      </w:r>
+    </w:p>
+    <w:p>
+      <w:pPr>
+        <w:pStyle w:val="FirstParagraph"/>
+      </w:pPr>
+      <w:r>
+        <w:t xml:space="preserve">This univariate classification GLM looked at the effect of sampling site on the presence of Haemoproteus in infected birds. The results were unsatisfactory.</w:t>
+      </w:r>
+    </w:p>
+    <w:p>
+      <w:pPr>
+        <w:pStyle w:val="SourceCode"/>
+      </w:pPr>
+      <w:r>
+        <w:rPr>
+          <w:rStyle w:val="NormalTok"/>
+        </w:rPr>
+        <w:t xml:space="preserve">data_locationPA5 </w:t>
+      </w:r>
+      <w:r>
+        <w:rPr>
+          <w:rStyle w:val="OtherTok"/>
+        </w:rPr>
+        <w:t xml:space="preserve">&lt;-</w:t>
+      </w:r>
+      <w:r>
+        <w:rPr>
+          <w:rStyle w:val="NormalTok"/>
+        </w:rPr>
+        <w:t xml:space="preserve"> here</w:t>
+      </w:r>
+      <w:r>
+        <w:rPr>
+          <w:rStyle w:val="SpecialCharTok"/>
+        </w:rPr>
+        <w:t xml:space="preserve">::</w:t>
+      </w:r>
+      <w:r>
+        <w:rPr>
+          <w:rStyle w:val="FunctionTok"/>
+        </w:rPr>
+        <w:t xml:space="preserve">here</w:t>
+      </w:r>
+      <w:r>
+        <w:rPr>
+          <w:rStyle w:val="NormalTok"/>
+        </w:rPr>
+        <w:t xml:space="preserve">(</w:t>
+      </w:r>
+      <w:r>
+        <w:rPr>
+          <w:rStyle w:val="StringTok"/>
+        </w:rPr>
+        <w:t xml:space="preserve">"results"</w:t>
+      </w:r>
+      <w:r>
+        <w:rPr>
+          <w:rStyle w:val="NormalTok"/>
+        </w:rPr>
+        <w:t xml:space="preserve">, </w:t>
+      </w:r>
+      <w:r>
+        <w:rPr>
+          <w:rStyle w:val="StringTok"/>
+        </w:rPr>
+        <w:t xml:space="preserve">"Tables"</w:t>
+      </w:r>
+      <w:r>
+        <w:rPr>
+          <w:rStyle w:val="NormalTok"/>
+        </w:rPr>
+        <w:t xml:space="preserve">, </w:t>
+      </w:r>
+      <w:r>
+        <w:rPr>
+          <w:rStyle w:val="StringTok"/>
+        </w:rPr>
+        <w:t xml:space="preserve">"Model5MetricsPA.Rda"</w:t>
+      </w:r>
+      <w:r>
+        <w:rPr>
+          <w:rStyle w:val="NormalTok"/>
+        </w:rPr>
+        <w:t xml:space="preserve">)</w:t>
+      </w:r>
+      <w:r>
+        <w:br/>
+      </w:r>
+      <w:r>
+        <w:rPr>
+          <w:rStyle w:val="NormalTok"/>
+        </w:rPr>
+        <w:t xml:space="preserve">table5 </w:t>
+      </w:r>
+      <w:r>
+        <w:rPr>
+          <w:rStyle w:val="OtherTok"/>
+        </w:rPr>
+        <w:t xml:space="preserve">&lt;-</w:t>
+      </w:r>
+      <w:r>
+        <w:rPr>
+          <w:rStyle w:val="NormalTok"/>
+        </w:rPr>
+        <w:t xml:space="preserve"> </w:t>
+      </w:r>
+      <w:r>
+        <w:rPr>
+          <w:rStyle w:val="FunctionTok"/>
+        </w:rPr>
+        <w:t xml:space="preserve">readRDS</w:t>
+      </w:r>
+      <w:r>
+        <w:rPr>
+          <w:rStyle w:val="NormalTok"/>
+        </w:rPr>
+        <w:t xml:space="preserve">(data_locationPA5)</w:t>
+      </w:r>
+      <w:r>
+        <w:br/>
+      </w:r>
+      <w:r>
+        <w:rPr>
+          <w:rStyle w:val="NormalTok"/>
+        </w:rPr>
+        <w:t xml:space="preserve">table5</w:t>
+      </w:r>
+    </w:p>
+    <w:p>
+      <w:pPr>
+        <w:pStyle w:val="SourceCode"/>
+      </w:pPr>
+      <w:r>
+        <w:rPr>
+          <w:rStyle w:val="VerbatimChar"/>
+        </w:rPr>
+        <w:t xml:space="preserve">## # A tibble: 2 × 6</w:t>
+      </w:r>
+      <w:r>
+        <w:br/>
+      </w:r>
+      <w:r>
+        <w:rPr>
+          <w:rStyle w:val="VerbatimChar"/>
+        </w:rPr>
+        <w:t xml:space="preserve">##   .metric  .estimator  mean     n std_err .config             </w:t>
+      </w:r>
+      <w:r>
+        <w:br/>
+      </w:r>
+      <w:r>
+        <w:rPr>
+          <w:rStyle w:val="VerbatimChar"/>
+        </w:rPr>
+        <w:t xml:space="preserve">##   &lt;chr&gt;    &lt;chr&gt;      &lt;dbl&gt; &lt;int&gt;   &lt;dbl&gt; &lt;chr&gt;               </w:t>
+      </w:r>
+      <w:r>
+        <w:br/>
+      </w:r>
+      <w:r>
+        <w:rPr>
+          <w:rStyle w:val="VerbatimChar"/>
+        </w:rPr>
+        <w:t xml:space="preserve">## 1 accuracy binary     0.541    10  0.0181 Preprocessor1_Model1</w:t>
+      </w:r>
+      <w:r>
+        <w:br/>
+      </w:r>
+      <w:r>
+        <w:rPr>
+          <w:rStyle w:val="VerbatimChar"/>
+        </w:rPr>
+        <w:t xml:space="preserve">## 2 roc_auc  binary     0.544    10  0.0180 Preprocessor1_Model1</w:t>
+      </w:r>
+    </w:p>
+    <w:p>
+      <w:pPr>
+        <w:pStyle w:val="FirstParagraph"/>
+      </w:pPr>
+      <w:r>
+        <w:t xml:space="preserve">This univariate classification GLM looked at the effect of sampling date on the presence of Haemoproteus in infected birds. The results were unsatisfactory.</w:t>
+      </w:r>
+    </w:p>
+    <w:p>
+      <w:pPr>
+        <w:pStyle w:val="SourceCode"/>
+      </w:pPr>
+      <w:r>
+        <w:rPr>
+          <w:rStyle w:val="NormalTok"/>
+        </w:rPr>
+        <w:t xml:space="preserve">data_locationPA6 </w:t>
+      </w:r>
+      <w:r>
+        <w:rPr>
+          <w:rStyle w:val="OtherTok"/>
+        </w:rPr>
+        <w:t xml:space="preserve">&lt;-</w:t>
+      </w:r>
+      <w:r>
+        <w:rPr>
+          <w:rStyle w:val="NormalTok"/>
+        </w:rPr>
+        <w:t xml:space="preserve"> here</w:t>
+      </w:r>
+      <w:r>
+        <w:rPr>
+          <w:rStyle w:val="SpecialCharTok"/>
+        </w:rPr>
+        <w:t xml:space="preserve">::</w:t>
+      </w:r>
+      <w:r>
+        <w:rPr>
+          <w:rStyle w:val="FunctionTok"/>
+        </w:rPr>
+        <w:t xml:space="preserve">here</w:t>
+      </w:r>
+      <w:r>
+        <w:rPr>
+          <w:rStyle w:val="NormalTok"/>
+        </w:rPr>
+        <w:t xml:space="preserve">(</w:t>
+      </w:r>
+      <w:r>
+        <w:rPr>
+          <w:rStyle w:val="StringTok"/>
+        </w:rPr>
+        <w:t xml:space="preserve">"results"</w:t>
+      </w:r>
+      <w:r>
+        <w:rPr>
+          <w:rStyle w:val="NormalTok"/>
+        </w:rPr>
+        <w:t xml:space="preserve">, </w:t>
+      </w:r>
+      <w:r>
+        <w:rPr>
+          <w:rStyle w:val="StringTok"/>
+        </w:rPr>
+        <w:t xml:space="preserve">"Tables"</w:t>
+      </w:r>
+      <w:r>
+        <w:rPr>
+          <w:rStyle w:val="NormalTok"/>
+        </w:rPr>
+        <w:t xml:space="preserve">, </w:t>
+      </w:r>
+      <w:r>
+        <w:rPr>
+          <w:rStyle w:val="StringTok"/>
+        </w:rPr>
+        <w:t xml:space="preserve">"Model6MetricsPA.Rda"</w:t>
+      </w:r>
+      <w:r>
+        <w:rPr>
+          <w:rStyle w:val="NormalTok"/>
+        </w:rPr>
+        <w:t xml:space="preserve">)</w:t>
+      </w:r>
+      <w:r>
+        <w:br/>
+      </w:r>
+      <w:r>
+        <w:rPr>
+          <w:rStyle w:val="NormalTok"/>
+        </w:rPr>
+        <w:t xml:space="preserve">table6 </w:t>
+      </w:r>
+      <w:r>
+        <w:rPr>
+          <w:rStyle w:val="OtherTok"/>
+        </w:rPr>
+        <w:t xml:space="preserve">&lt;-</w:t>
+      </w:r>
+      <w:r>
+        <w:rPr>
+          <w:rStyle w:val="NormalTok"/>
+        </w:rPr>
+        <w:t xml:space="preserve"> </w:t>
+      </w:r>
+      <w:r>
+        <w:rPr>
+          <w:rStyle w:val="FunctionTok"/>
+        </w:rPr>
+        <w:t xml:space="preserve">readRDS</w:t>
+      </w:r>
+      <w:r>
+        <w:rPr>
+          <w:rStyle w:val="NormalTok"/>
+        </w:rPr>
+        <w:t xml:space="preserve">(data_locationPA6)</w:t>
+      </w:r>
+      <w:r>
+        <w:br/>
+      </w:r>
+      <w:r>
+        <w:rPr>
+          <w:rStyle w:val="NormalTok"/>
+        </w:rPr>
+        <w:t xml:space="preserve">table6</w:t>
+      </w:r>
+    </w:p>
+    <w:p>
+      <w:pPr>
+        <w:pStyle w:val="SourceCode"/>
+      </w:pPr>
+      <w:r>
+        <w:rPr>
+          <w:rStyle w:val="VerbatimChar"/>
+        </w:rPr>
+        <w:t xml:space="preserve">## # A tibble: 2 × 6</w:t>
+      </w:r>
+      <w:r>
+        <w:br/>
+      </w:r>
+      <w:r>
+        <w:rPr>
+          <w:rStyle w:val="VerbatimChar"/>
+        </w:rPr>
+        <w:t xml:space="preserve">##   .metric  .estimator  mean     n std_err .config             </w:t>
+      </w:r>
+      <w:r>
+        <w:br/>
+      </w:r>
+      <w:r>
+        <w:rPr>
+          <w:rStyle w:val="VerbatimChar"/>
+        </w:rPr>
+        <w:t xml:space="preserve">##   &lt;chr&gt;    &lt;chr&gt;      &lt;dbl&gt; &lt;int&gt;   &lt;dbl&gt; &lt;chr&gt;               </w:t>
+      </w:r>
+      <w:r>
+        <w:br/>
+      </w:r>
+      <w:r>
+        <w:rPr>
+          <w:rStyle w:val="VerbatimChar"/>
+        </w:rPr>
+        <w:t xml:space="preserve">## 1 accuracy binary     0.634    10  0.0331 Preprocessor1_Model1</w:t>
+      </w:r>
+      <w:r>
+        <w:br/>
+      </w:r>
+      <w:r>
+        <w:rPr>
+          <w:rStyle w:val="VerbatimChar"/>
+        </w:rPr>
+        <w:t xml:space="preserve">## 2 roc_auc  binary     0.649    10  0.0360 Preprocessor1_Model1</w:t>
+      </w:r>
+    </w:p>
+    <w:p>
+      <w:pPr>
+        <w:pStyle w:val="FirstParagraph"/>
+      </w:pPr>
+      <w:r>
+        <w:t xml:space="preserve">This univariate classification GLM looked at the effect of sampling season on the presence of Haemoproteus in infected birds. The results were unsatisfactory, however, these results were better than the other univariate models so far.</w:t>
+      </w:r>
+    </w:p>
+    <w:p>
+      <w:pPr>
+        <w:pStyle w:val="SourceCode"/>
+      </w:pPr>
+      <w:r>
+        <w:rPr>
+          <w:rStyle w:val="NormalTok"/>
+        </w:rPr>
+        <w:t xml:space="preserve">data_locationPA7 </w:t>
+      </w:r>
+      <w:r>
+        <w:rPr>
+          <w:rStyle w:val="OtherTok"/>
+        </w:rPr>
+        <w:t xml:space="preserve">&lt;-</w:t>
+      </w:r>
+      <w:r>
+        <w:rPr>
+          <w:rStyle w:val="NormalTok"/>
+        </w:rPr>
+        <w:t xml:space="preserve"> here</w:t>
+      </w:r>
+      <w:r>
+        <w:rPr>
+          <w:rStyle w:val="SpecialCharTok"/>
+        </w:rPr>
+        <w:t xml:space="preserve">::</w:t>
+      </w:r>
+      <w:r>
+        <w:rPr>
+          <w:rStyle w:val="FunctionTok"/>
+        </w:rPr>
+        <w:t xml:space="preserve">here</w:t>
+      </w:r>
+      <w:r>
+        <w:rPr>
+          <w:rStyle w:val="NormalTok"/>
+        </w:rPr>
+        <w:t xml:space="preserve">(</w:t>
+      </w:r>
+      <w:r>
+        <w:rPr>
+          <w:rStyle w:val="StringTok"/>
+        </w:rPr>
+        <w:t xml:space="preserve">"results"</w:t>
+      </w:r>
+      <w:r>
+        <w:rPr>
+          <w:rStyle w:val="NormalTok"/>
+        </w:rPr>
+        <w:t xml:space="preserve">, </w:t>
+      </w:r>
+      <w:r>
+        <w:rPr>
+          <w:rStyle w:val="StringTok"/>
+        </w:rPr>
+        <w:t xml:space="preserve">"Tables"</w:t>
+      </w:r>
+      <w:r>
+        <w:rPr>
+          <w:rStyle w:val="NormalTok"/>
+        </w:rPr>
+        <w:t xml:space="preserve">, </w:t>
+      </w:r>
+      <w:r>
+        <w:rPr>
+          <w:rStyle w:val="StringTok"/>
+        </w:rPr>
+        <w:t xml:space="preserve">"Model7MetricsPA.Rda"</w:t>
+      </w:r>
+      <w:r>
+        <w:rPr>
+          <w:rStyle w:val="NormalTok"/>
+        </w:rPr>
+        <w:t xml:space="preserve">)</w:t>
+      </w:r>
+      <w:r>
+        <w:br/>
+      </w:r>
+      <w:r>
+        <w:rPr>
+          <w:rStyle w:val="NormalTok"/>
+        </w:rPr>
+        <w:t xml:space="preserve">table7 </w:t>
+      </w:r>
+      <w:r>
+        <w:rPr>
+          <w:rStyle w:val="OtherTok"/>
+        </w:rPr>
+        <w:t xml:space="preserve">&lt;-</w:t>
+      </w:r>
+      <w:r>
+        <w:rPr>
+          <w:rStyle w:val="NormalTok"/>
+        </w:rPr>
+        <w:t xml:space="preserve"> </w:t>
+      </w:r>
+      <w:r>
+        <w:rPr>
+          <w:rStyle w:val="FunctionTok"/>
+        </w:rPr>
+        <w:t xml:space="preserve">readRDS</w:t>
+      </w:r>
+      <w:r>
+        <w:rPr>
+          <w:rStyle w:val="NormalTok"/>
+        </w:rPr>
+        <w:t xml:space="preserve">(data_locationPA7)</w:t>
+      </w:r>
+      <w:r>
+        <w:br/>
+      </w:r>
+      <w:r>
+        <w:rPr>
+          <w:rStyle w:val="NormalTok"/>
+        </w:rPr>
+        <w:t xml:space="preserve">table7</w:t>
+      </w:r>
+    </w:p>
+    <w:p>
+      <w:pPr>
+        <w:pStyle w:val="SourceCode"/>
+      </w:pPr>
+      <w:r>
+        <w:rPr>
+          <w:rStyle w:val="VerbatimChar"/>
+        </w:rPr>
+        <w:t xml:space="preserve">## # A tibble: 2 × 6</w:t>
+      </w:r>
+      <w:r>
+        <w:br/>
+      </w:r>
+      <w:r>
+        <w:rPr>
+          <w:rStyle w:val="VerbatimChar"/>
+        </w:rPr>
+        <w:t xml:space="preserve">##   .metric  .estimator  mean     n std_err .config             </w:t>
+      </w:r>
+      <w:r>
+        <w:br/>
+      </w:r>
+      <w:r>
+        <w:rPr>
+          <w:rStyle w:val="VerbatimChar"/>
+        </w:rPr>
+        <w:t xml:space="preserve">##   &lt;chr&gt;    &lt;chr&gt;      &lt;dbl&gt; &lt;int&gt;   &lt;dbl&gt; &lt;chr&gt;               </w:t>
+      </w:r>
+      <w:r>
+        <w:br/>
+      </w:r>
+      <w:r>
+        <w:rPr>
+          <w:rStyle w:val="VerbatimChar"/>
+        </w:rPr>
+        <w:t xml:space="preserve">## 1 accuracy binary     0.615    10  0.0263 Preprocessor1_Model1</w:t>
+      </w:r>
+      <w:r>
+        <w:br/>
+      </w:r>
+      <w:r>
+        <w:rPr>
+          <w:rStyle w:val="VerbatimChar"/>
+        </w:rPr>
+        <w:t xml:space="preserve">## 2 roc_auc  binary     0.576    10  0.0424 Preprocessor1_Model1</w:t>
+      </w:r>
+    </w:p>
+    <w:p>
+      <w:pPr>
+        <w:pStyle w:val="FirstParagraph"/>
+      </w:pPr>
+      <w:r>
+        <w:t xml:space="preserve">This multivariate classification GLM looked at the effect of age and sex on the presence of Haemoproteus in infected birds. The results were unsatisfactory, this model scored about the same as the previous univariate models for age and sex.</w:t>
+      </w:r>
+    </w:p>
+    <w:p>
+      <w:pPr>
+        <w:pStyle w:val="SourceCode"/>
+      </w:pPr>
+      <w:r>
+        <w:rPr>
+          <w:rStyle w:val="NormalTok"/>
+        </w:rPr>
+        <w:t xml:space="preserve">data_locationPA8 </w:t>
+      </w:r>
+      <w:r>
+        <w:rPr>
+          <w:rStyle w:val="OtherTok"/>
+        </w:rPr>
+        <w:t xml:space="preserve">&lt;-</w:t>
+      </w:r>
+      <w:r>
+        <w:rPr>
+          <w:rStyle w:val="NormalTok"/>
+        </w:rPr>
+        <w:t xml:space="preserve"> here</w:t>
+      </w:r>
+      <w:r>
+        <w:rPr>
+          <w:rStyle w:val="SpecialCharTok"/>
+        </w:rPr>
+        <w:t xml:space="preserve">::</w:t>
+      </w:r>
+      <w:r>
+        <w:rPr>
+          <w:rStyle w:val="FunctionTok"/>
+        </w:rPr>
+        <w:t xml:space="preserve">here</w:t>
+      </w:r>
+      <w:r>
+        <w:rPr>
+          <w:rStyle w:val="NormalTok"/>
+        </w:rPr>
+        <w:t xml:space="preserve">(</w:t>
+      </w:r>
+      <w:r>
+        <w:rPr>
+          <w:rStyle w:val="StringTok"/>
+        </w:rPr>
+        <w:t xml:space="preserve">"results"</w:t>
+      </w:r>
+      <w:r>
+        <w:rPr>
+          <w:rStyle w:val="NormalTok"/>
+        </w:rPr>
+        <w:t xml:space="preserve">, </w:t>
+      </w:r>
+      <w:r>
+        <w:rPr>
+          <w:rStyle w:val="StringTok"/>
+        </w:rPr>
+        <w:t xml:space="preserve">"Tables"</w:t>
+      </w:r>
+      <w:r>
+        <w:rPr>
+          <w:rStyle w:val="NormalTok"/>
+        </w:rPr>
+        <w:t xml:space="preserve">, </w:t>
+      </w:r>
+      <w:r>
+        <w:rPr>
+          <w:rStyle w:val="StringTok"/>
+        </w:rPr>
+        <w:t xml:space="preserve">"Model8MetricsPA.Rda"</w:t>
+      </w:r>
+      <w:r>
+        <w:rPr>
+          <w:rStyle w:val="NormalTok"/>
+        </w:rPr>
+        <w:t xml:space="preserve">)</w:t>
+      </w:r>
+      <w:r>
+        <w:br/>
+      </w:r>
+      <w:r>
+        <w:rPr>
+          <w:rStyle w:val="NormalTok"/>
+        </w:rPr>
+        <w:t xml:space="preserve">table8 </w:t>
+      </w:r>
+      <w:r>
+        <w:rPr>
+          <w:rStyle w:val="OtherTok"/>
+        </w:rPr>
+        <w:t xml:space="preserve">&lt;-</w:t>
+      </w:r>
+      <w:r>
+        <w:rPr>
+          <w:rStyle w:val="NormalTok"/>
+        </w:rPr>
+        <w:t xml:space="preserve"> </w:t>
+      </w:r>
+      <w:r>
+        <w:rPr>
+          <w:rStyle w:val="FunctionTok"/>
+        </w:rPr>
+        <w:t xml:space="preserve">readRDS</w:t>
+      </w:r>
+      <w:r>
+        <w:rPr>
+          <w:rStyle w:val="NormalTok"/>
+        </w:rPr>
+        <w:t xml:space="preserve">(data_locationPA8)</w:t>
+      </w:r>
+      <w:r>
+        <w:br/>
+      </w:r>
+      <w:r>
+        <w:rPr>
+          <w:rStyle w:val="NormalTok"/>
+        </w:rPr>
+        <w:t xml:space="preserve">table8</w:t>
+      </w:r>
+    </w:p>
+    <w:p>
+      <w:pPr>
+        <w:pStyle w:val="SourceCode"/>
+      </w:pPr>
+      <w:r>
+        <w:rPr>
+          <w:rStyle w:val="VerbatimChar"/>
+        </w:rPr>
+        <w:t xml:space="preserve">## # A tibble: 2 × 6</w:t>
+      </w:r>
+      <w:r>
+        <w:br/>
+      </w:r>
+      <w:r>
+        <w:rPr>
+          <w:rStyle w:val="VerbatimChar"/>
+        </w:rPr>
+        <w:t xml:space="preserve">##   .metric  .estimator  mean     n std_err .config             </w:t>
+      </w:r>
+      <w:r>
+        <w:br/>
+      </w:r>
+      <w:r>
+        <w:rPr>
+          <w:rStyle w:val="VerbatimChar"/>
+        </w:rPr>
+        <w:t xml:space="preserve">##   &lt;chr&gt;    &lt;chr&gt;      &lt;dbl&gt; &lt;int&gt;   &lt;dbl&gt; &lt;chr&gt;               </w:t>
+      </w:r>
+      <w:r>
+        <w:br/>
+      </w:r>
+      <w:r>
+        <w:rPr>
+          <w:rStyle w:val="VerbatimChar"/>
+        </w:rPr>
+        <w:t xml:space="preserve">## 1 accuracy binary     0.614    10  0.0299 Preprocessor1_Model1</w:t>
+      </w:r>
+      <w:r>
+        <w:br/>
+      </w:r>
+      <w:r>
+        <w:rPr>
+          <w:rStyle w:val="VerbatimChar"/>
+        </w:rPr>
+        <w:t xml:space="preserve">## 2 roc_auc  binary     0.671    10  0.0387 Preprocessor1_Model1</w:t>
+      </w:r>
+    </w:p>
+    <w:p>
+      <w:pPr>
+        <w:pStyle w:val="FirstParagraph"/>
+      </w:pPr>
+      <w:r>
+        <w:t xml:space="preserve">This multivariate classification GLM looked at the effect of sampling date and sampling season on the presence of Haemoproteus in infected birds. The results here had the highest performance of all the other models so far. One way to interpret this model would be that as the sampling effort continued from 2010-2017, the passage of time and season had a significant effect on the presence of Haemoproteus in Ibis. However, the performance of this model isn’t high enough to successfully conclude with that explanation.</w:t>
+      </w:r>
+    </w:p>
     <w:bookmarkEnd w:id="35"/>
+    <w:bookmarkStart w:id="39" w:name="X7e2e64117adc178c8d28854d2dcf4ab7e0e981e"/>
+    <w:p>
+      <w:pPr>
+        <w:pStyle w:val="Heading3"/>
+      </w:pPr>
+      <w:r>
+        <w:rPr>
+          <w:rStyle w:val="SectionNumber"/>
+        </w:rPr>
+        <w:t xml:space="preserve">1.7.2</w:t>
+      </w:r>
+      <w:r>
+        <w:tab/>
+      </w:r>
+      <w:r>
+        <w:t xml:space="preserve">Regression Models for the Amount of Haemoproteus Parasitemia</w:t>
+      </w:r>
+    </w:p>
+    <w:p>
+      <w:pPr>
+        <w:pStyle w:val="FirstParagraph"/>
+      </w:pPr>
+      <w:r>
+        <w:t xml:space="preserve">This section details the results of a preliminary statistical analysis on the Haemoproteus parasitemia data looking at the amount of measured parasitemia per sampled bird (on a logarithm base 10 scale), as opposed to presence/absence data.</w:t>
+      </w:r>
+    </w:p>
+    <w:p>
+      <w:pPr>
+        <w:pStyle w:val="BodyText"/>
+      </w:pPr>
+      <w:r>
+        <w:t xml:space="preserve">The following models were setup and tested through a 10-fold cross-validation. The training/testing data proportions were 80/20. 10 folds were taken on 80% of the observations, and the results are depicted here. I am currently struggling with applying the models generated by CV to the testing data.</w:t>
+      </w:r>
+    </w:p>
+    <w:bookmarkStart w:id="36" w:name="random-forest-model"/>
+    <w:p>
+      <w:pPr>
+        <w:pStyle w:val="Heading4"/>
+      </w:pPr>
+      <w:r>
+        <w:rPr>
+          <w:rStyle w:val="SectionNumber"/>
+        </w:rPr>
+        <w:t xml:space="preserve">1.7.2.1</w:t>
+      </w:r>
+      <w:r>
+        <w:tab/>
+      </w:r>
+      <w:r>
+        <w:t xml:space="preserve">Random Forest Model</w:t>
+      </w:r>
+    </w:p>
+    <w:p>
+      <w:pPr>
+        <w:pStyle w:val="FirstParagraph"/>
+      </w:pPr>
+      <w:r>
+        <w:t xml:space="preserve">The following are the results from a random forest model run on all the predictors against the Haemoproteus parasitemia (log base 10) data. The missing data values were imputed by K nearest neighbors. The model was run on all 10 folds from the training dataset.</w:t>
+      </w:r>
+    </w:p>
+    <w:p>
+      <w:pPr>
+        <w:pStyle w:val="SourceCode"/>
+      </w:pPr>
+      <w:r>
+        <w:rPr>
+          <w:rStyle w:val="NormalTok"/>
+        </w:rPr>
+        <w:t xml:space="preserve">data_locationRF </w:t>
+      </w:r>
+      <w:r>
+        <w:rPr>
+          <w:rStyle w:val="OtherTok"/>
+        </w:rPr>
+        <w:t xml:space="preserve">&lt;-</w:t>
+      </w:r>
+      <w:r>
+        <w:rPr>
+          <w:rStyle w:val="NormalTok"/>
+        </w:rPr>
+        <w:t xml:space="preserve"> here</w:t>
+      </w:r>
+      <w:r>
+        <w:rPr>
+          <w:rStyle w:val="SpecialCharTok"/>
+        </w:rPr>
+        <w:t xml:space="preserve">::</w:t>
+      </w:r>
+      <w:r>
+        <w:rPr>
+          <w:rStyle w:val="FunctionTok"/>
+        </w:rPr>
+        <w:t xml:space="preserve">here</w:t>
+      </w:r>
+      <w:r>
+        <w:rPr>
+          <w:rStyle w:val="NormalTok"/>
+        </w:rPr>
+        <w:t xml:space="preserve">(</w:t>
+      </w:r>
+      <w:r>
+        <w:rPr>
+          <w:rStyle w:val="StringTok"/>
+        </w:rPr>
+        <w:t xml:space="preserve">"results"</w:t>
+      </w:r>
+      <w:r>
+        <w:rPr>
+          <w:rStyle w:val="NormalTok"/>
+        </w:rPr>
+        <w:t xml:space="preserve">, </w:t>
+      </w:r>
+      <w:r>
+        <w:rPr>
+          <w:rStyle w:val="StringTok"/>
+        </w:rPr>
+        <w:t xml:space="preserve">"Tables"</w:t>
+      </w:r>
+      <w:r>
+        <w:rPr>
+          <w:rStyle w:val="NormalTok"/>
+        </w:rPr>
+        <w:t xml:space="preserve">, </w:t>
+      </w:r>
+      <w:r>
+        <w:rPr>
+          <w:rStyle w:val="StringTok"/>
+        </w:rPr>
+        <w:t xml:space="preserve">"RandomForestMetrics.Rda"</w:t>
+      </w:r>
+      <w:r>
+        <w:rPr>
+          <w:rStyle w:val="NormalTok"/>
+        </w:rPr>
+        <w:t xml:space="preserve">)</w:t>
+      </w:r>
+      <w:r>
+        <w:br/>
+      </w:r>
+      <w:r>
+        <w:rPr>
+          <w:rStyle w:val="NormalTok"/>
+        </w:rPr>
+        <w:t xml:space="preserve">table9 </w:t>
+      </w:r>
+      <w:r>
+        <w:rPr>
+          <w:rStyle w:val="OtherTok"/>
+        </w:rPr>
+        <w:t xml:space="preserve">&lt;-</w:t>
+      </w:r>
+      <w:r>
+        <w:rPr>
+          <w:rStyle w:val="NormalTok"/>
+        </w:rPr>
+        <w:t xml:space="preserve"> </w:t>
+      </w:r>
+      <w:r>
+        <w:rPr>
+          <w:rStyle w:val="FunctionTok"/>
+        </w:rPr>
+        <w:t xml:space="preserve">readRDS</w:t>
+      </w:r>
+      <w:r>
+        <w:rPr>
+          <w:rStyle w:val="NormalTok"/>
+        </w:rPr>
+        <w:t xml:space="preserve">(data_locationRF)</w:t>
+      </w:r>
+      <w:r>
+        <w:br/>
+      </w:r>
+      <w:r>
+        <w:rPr>
+          <w:rStyle w:val="NormalTok"/>
+        </w:rPr>
+        <w:t xml:space="preserve">table9</w:t>
+      </w:r>
+    </w:p>
+    <w:p>
+      <w:pPr>
+        <w:pStyle w:val="SourceCode"/>
+      </w:pPr>
+      <w:r>
+        <w:rPr>
+          <w:rStyle w:val="VerbatimChar"/>
+        </w:rPr>
+        <w:t xml:space="preserve">## # A tibble: 2 × 6</w:t>
+      </w:r>
+      <w:r>
+        <w:br/>
+      </w:r>
+      <w:r>
+        <w:rPr>
+          <w:rStyle w:val="VerbatimChar"/>
+        </w:rPr>
+        <w:t xml:space="preserve">##   .metric .estimator  mean     n std_err .config             </w:t>
+      </w:r>
+      <w:r>
+        <w:br/>
+      </w:r>
+      <w:r>
+        <w:rPr>
+          <w:rStyle w:val="VerbatimChar"/>
+        </w:rPr>
+        <w:t xml:space="preserve">##   &lt;chr&gt;   &lt;chr&gt;      &lt;dbl&gt; &lt;int&gt;   &lt;dbl&gt; &lt;chr&gt;               </w:t>
+      </w:r>
+      <w:r>
+        <w:br/>
+      </w:r>
+      <w:r>
+        <w:rPr>
+          <w:rStyle w:val="VerbatimChar"/>
+        </w:rPr>
+        <w:t xml:space="preserve">## 1 rmse    standard   0.575    10  0.0211 Preprocessor1_Model1</w:t>
+      </w:r>
+      <w:r>
+        <w:br/>
+      </w:r>
+      <w:r>
+        <w:rPr>
+          <w:rStyle w:val="VerbatimChar"/>
+        </w:rPr>
+        <w:t xml:space="preserve">## 2 rsq     standard   0.218    10  0.0314 Preprocessor1_Model1</w:t>
+      </w:r>
+    </w:p>
+    <w:p>
+      <w:pPr>
+        <w:pStyle w:val="FirstParagraph"/>
+      </w:pPr>
+      <w:r>
+        <w:t xml:space="preserve">This random forest model looked at the effect of all predictors on the amount of Haemoproteus in infected birds. The results were unsatisfactory, this model had a relatively high RMSE and low R squared value.</w:t>
+      </w:r>
+    </w:p>
+    <w:bookmarkEnd w:id="36"/>
+    <w:bookmarkStart w:id="37" w:name="linear-regression-model"/>
+    <w:p>
+      <w:pPr>
+        <w:pStyle w:val="Heading4"/>
+      </w:pPr>
+      <w:r>
+        <w:rPr>
+          <w:rStyle w:val="SectionNumber"/>
+        </w:rPr>
+        <w:t xml:space="preserve">1.7.2.2</w:t>
+      </w:r>
+      <w:r>
+        <w:tab/>
+      </w:r>
+      <w:r>
+        <w:t xml:space="preserve">Linear Regression Model</w:t>
+      </w:r>
+    </w:p>
+    <w:p>
+      <w:pPr>
+        <w:pStyle w:val="FirstParagraph"/>
+      </w:pPr>
+      <w:r>
+        <w:t xml:space="preserve">The following are the results from a linear regression model run on habitat type against the Haemoproteus parasitemia (log base 10) data.</w:t>
+      </w:r>
+    </w:p>
+    <w:p>
+      <w:pPr>
+        <w:pStyle w:val="SourceCode"/>
+      </w:pPr>
+      <w:r>
+        <w:rPr>
+          <w:rStyle w:val="NormalTok"/>
+        </w:rPr>
+        <w:t xml:space="preserve">data_locationLM1 </w:t>
+      </w:r>
+      <w:r>
+        <w:rPr>
+          <w:rStyle w:val="OtherTok"/>
+        </w:rPr>
+        <w:t xml:space="preserve">&lt;-</w:t>
+      </w:r>
+      <w:r>
+        <w:rPr>
+          <w:rStyle w:val="NormalTok"/>
+        </w:rPr>
+        <w:t xml:space="preserve"> here</w:t>
+      </w:r>
+      <w:r>
+        <w:rPr>
+          <w:rStyle w:val="SpecialCharTok"/>
+        </w:rPr>
+        <w:t xml:space="preserve">::</w:t>
+      </w:r>
+      <w:r>
+        <w:rPr>
+          <w:rStyle w:val="FunctionTok"/>
+        </w:rPr>
+        <w:t xml:space="preserve">here</w:t>
+      </w:r>
+      <w:r>
+        <w:rPr>
+          <w:rStyle w:val="NormalTok"/>
+        </w:rPr>
+        <w:t xml:space="preserve">(</w:t>
+      </w:r>
+      <w:r>
+        <w:rPr>
+          <w:rStyle w:val="StringTok"/>
+        </w:rPr>
+        <w:t xml:space="preserve">"results"</w:t>
+      </w:r>
+      <w:r>
+        <w:rPr>
+          <w:rStyle w:val="NormalTok"/>
+        </w:rPr>
+        <w:t xml:space="preserve">, </w:t>
+      </w:r>
+      <w:r>
+        <w:rPr>
+          <w:rStyle w:val="StringTok"/>
+        </w:rPr>
+        <w:t xml:space="preserve">"Tables"</w:t>
+      </w:r>
+      <w:r>
+        <w:rPr>
+          <w:rStyle w:val="NormalTok"/>
+        </w:rPr>
+        <w:t xml:space="preserve">, </w:t>
+      </w:r>
+      <w:r>
+        <w:rPr>
+          <w:rStyle w:val="StringTok"/>
+        </w:rPr>
+        <w:t xml:space="preserve">"LinMetrics1.Rda"</w:t>
+      </w:r>
+      <w:r>
+        <w:rPr>
+          <w:rStyle w:val="NormalTok"/>
+        </w:rPr>
+        <w:t xml:space="preserve">)</w:t>
+      </w:r>
+      <w:r>
+        <w:br/>
+      </w:r>
+      <w:r>
+        <w:rPr>
+          <w:rStyle w:val="NormalTok"/>
+        </w:rPr>
+        <w:t xml:space="preserve">table10 </w:t>
+      </w:r>
+      <w:r>
+        <w:rPr>
+          <w:rStyle w:val="OtherTok"/>
+        </w:rPr>
+        <w:t xml:space="preserve">&lt;-</w:t>
+      </w:r>
+      <w:r>
+        <w:rPr>
+          <w:rStyle w:val="NormalTok"/>
+        </w:rPr>
+        <w:t xml:space="preserve"> </w:t>
+      </w:r>
+      <w:r>
+        <w:rPr>
+          <w:rStyle w:val="FunctionTok"/>
+        </w:rPr>
+        <w:t xml:space="preserve">readRDS</w:t>
+      </w:r>
+      <w:r>
+        <w:rPr>
+          <w:rStyle w:val="NormalTok"/>
+        </w:rPr>
+        <w:t xml:space="preserve">(data_locationLM1)</w:t>
+      </w:r>
+      <w:r>
+        <w:br/>
+      </w:r>
+      <w:r>
+        <w:rPr>
+          <w:rStyle w:val="NormalTok"/>
+        </w:rPr>
+        <w:t xml:space="preserve">table10</w:t>
+      </w:r>
+    </w:p>
+    <w:p>
+      <w:pPr>
+        <w:pStyle w:val="SourceCode"/>
+      </w:pPr>
+      <w:r>
+        <w:rPr>
+          <w:rStyle w:val="VerbatimChar"/>
+        </w:rPr>
+        <w:t xml:space="preserve">## # A tibble: 2 × 6</w:t>
+      </w:r>
+      <w:r>
+        <w:br/>
+      </w:r>
+      <w:r>
+        <w:rPr>
+          <w:rStyle w:val="VerbatimChar"/>
+        </w:rPr>
+        <w:t xml:space="preserve">##   .metric .estimator   mean     n std_err .config             </w:t>
+      </w:r>
+      <w:r>
+        <w:br/>
+      </w:r>
+      <w:r>
+        <w:rPr>
+          <w:rStyle w:val="VerbatimChar"/>
+        </w:rPr>
+        <w:t xml:space="preserve">##   &lt;chr&gt;   &lt;chr&gt;       &lt;dbl&gt; &lt;int&gt;   &lt;dbl&gt; &lt;chr&gt;               </w:t>
+      </w:r>
+      <w:r>
+        <w:br/>
+      </w:r>
+      <w:r>
+        <w:rPr>
+          <w:rStyle w:val="VerbatimChar"/>
+        </w:rPr>
+        <w:t xml:space="preserve">## 1 rmse    standard   0.649     10  0.0255 Preprocessor1_Model1</w:t>
+      </w:r>
+      <w:r>
+        <w:br/>
+      </w:r>
+      <w:r>
+        <w:rPr>
+          <w:rStyle w:val="VerbatimChar"/>
+        </w:rPr>
+        <w:t xml:space="preserve">## 2 rsq     standard   0.0327    10  0.0126 Preprocessor1_Model1</w:t>
+      </w:r>
+    </w:p>
+    <w:p>
+      <w:pPr>
+        <w:pStyle w:val="FirstParagraph"/>
+      </w:pPr>
+      <w:r>
+        <w:t xml:space="preserve">This linear regression model looked at the effect of habitat type on the amount of Haemoproteus in infected birds. The results were unsatisfactory, the RMSE is high and the R squared value is very low.</w:t>
+      </w:r>
+    </w:p>
+    <w:bookmarkEnd w:id="37"/>
+    <w:bookmarkStart w:id="38" w:name="conclusions-so-far"/>
+    <w:p>
+      <w:pPr>
+        <w:pStyle w:val="Heading4"/>
+      </w:pPr>
+      <w:r>
+        <w:rPr>
+          <w:rStyle w:val="SectionNumber"/>
+        </w:rPr>
+        <w:t xml:space="preserve">1.7.2.3</w:t>
+      </w:r>
+      <w:r>
+        <w:tab/>
+      </w:r>
+      <w:r>
+        <w:t xml:space="preserve">Conclusions so far</w:t>
+      </w:r>
+    </w:p>
+    <w:p>
+      <w:pPr>
+        <w:pStyle w:val="FirstParagraph"/>
+      </w:pPr>
+      <w:r>
+        <w:t xml:space="preserve">This concludes the statistical analysis for part 3. Overall, the models did not perform well, especially those looking at the amount of Haemoproteus in infected birds. The presence/absence data has more potential for conclusions to be made based on generated models. The next steps would be to fine-tune the classification models for the presence/absence data and create a random forest model.</w:t>
+      </w:r>
+    </w:p>
+    <w:p>
+      <w:pPr>
+        <w:pStyle w:val="BodyText"/>
+      </w:pPr>
+      <w:r>
+        <w:t xml:space="preserve">Current problems that have arose in this process include imputing missing values to run models (as there is a large amount of missing data in this dataset), and visualizing the tidymodels results on a graph.</w:t>
+      </w:r>
+    </w:p>
+    <w:bookmarkEnd w:id="38"/>
+    <w:bookmarkEnd w:id="39"/>
+    <w:bookmarkEnd w:id="40"/>
+    <w:bookmarkEnd w:id="41"/>
     <w:sectPr/>
   </w:body>
 </w:document>

</xml_diff>